<commit_message>
Checking in Lab3 and lab 2 changes
</commit_message>
<xml_diff>
--- a/Lab2.docx
+++ b/Lab2.docx
@@ -7,7 +7,13 @@
         <w:pStyle w:val="Title"/>
       </w:pPr>
       <w:r>
-        <w:t xml:space="preserve">Lab2</w:t>
+        <w:t xml:space="preserve">Lab2-Idris</w:t>
+      </w:r>
+      <w:r>
+        <w:t xml:space="preserve"> </w:t>
+      </w:r>
+      <w:r>
+        <w:t xml:space="preserve">Hayward</w:t>
       </w:r>
     </w:p>
     <w:p>
@@ -100,10 +106,10 @@
       <w:pPr>
         <w:pStyle w:val="Heading1"/>
       </w:pPr>
-      <w:bookmarkStart w:id="23" w:name="variables-9.-genhealth-ordinalexerany-ordinal-hlthplan-ordinal-smoke100-discrete-numeric-height-continuout-numeric-weight-continuous-numeric-wtdesire-continuous-numeric-age-continuous-numeric"/>
+      <w:bookmarkStart w:id="23" w:name="variables-9.-genhealth-ordinalexerany-nominal-hlthplan-nominal-smoke100-nominal-height-continuout-numeric-weight-continuous-numeric-wtdesire-continuous-numeric-age-continuous-numeric-gender-nominal"/>
       <w:bookmarkEnd w:id="23"/>
       <w:r>
-        <w:t xml:space="preserve">Variables: 9. GenHealth (ordinal),Exerany (ordinal), hlthplan (ordinal), smoke100 (discrete numeric), height (continuout numeric), weight (continuous numeric), wtdesire (continuous numeric), age (continuous numeric)</w:t>
+        <w:t xml:space="preserve">Variables: 9. GenHealth (ordinal),Exerany (nominal), hlthplan (nominal), smoke100 (nominal), height (continuout numeric), weight (continuous numeric), wtdesire (continuous numeric), age (continuous numeric), gender (nominal)</w:t>
       </w:r>
     </w:p>
     <w:p>
@@ -193,7 +199,7 @@
         <w:rPr>
           <w:rStyle w:val="KeywordTok"/>
         </w:rPr>
-        <w:t xml:space="preserve">quantile</w:t>
+        <w:t xml:space="preserve">IQR</w:t>
       </w:r>
       <w:r>
         <w:rPr>
@@ -211,67 +217,7 @@
         <w:rPr>
           <w:rStyle w:val="NormalTok"/>
         </w:rPr>
-        <w:t xml:space="preserve">height ,.</w:t>
-      </w:r>
-      <w:r>
-        <w:rPr>
-          <w:rStyle w:val="DecValTok"/>
-        </w:rPr>
-        <w:t xml:space="preserve">75</w:t>
-      </w:r>
-      <w:r>
-        <w:rPr>
-          <w:rStyle w:val="NormalTok"/>
-        </w:rPr>
-        <w:t xml:space="preserve">) </w:t>
-      </w:r>
-      <w:r>
-        <w:rPr>
-          <w:rStyle w:val="OperatorTok"/>
-        </w:rPr>
-        <w:t xml:space="preserve">-</w:t>
-      </w:r>
-      <w:r>
-        <w:rPr>
-          <w:rStyle w:val="StringTok"/>
-        </w:rPr>
-        <w:t xml:space="preserve">  </w:t>
-      </w:r>
-      <w:r>
-        <w:rPr>
-          <w:rStyle w:val="KeywordTok"/>
-        </w:rPr>
-        <w:t xml:space="preserve">quantile</w:t>
-      </w:r>
-      <w:r>
-        <w:rPr>
-          <w:rStyle w:val="NormalTok"/>
-        </w:rPr>
-        <w:t xml:space="preserve">(cdc</w:t>
-      </w:r>
-      <w:r>
-        <w:rPr>
-          <w:rStyle w:val="OperatorTok"/>
-        </w:rPr>
-        <w:t xml:space="preserve">$</w:t>
-      </w:r>
-      <w:r>
-        <w:rPr>
-          <w:rStyle w:val="NormalTok"/>
-        </w:rPr>
-        <w:t xml:space="preserve">heightca ,.</w:t>
-      </w:r>
-      <w:r>
-        <w:rPr>
-          <w:rStyle w:val="DecValTok"/>
-        </w:rPr>
-        <w:t xml:space="preserve">25</w:t>
-      </w:r>
-      <w:r>
-        <w:rPr>
-          <w:rStyle w:val="NormalTok"/>
-        </w:rPr>
-        <w:t xml:space="preserve">)</w:t>
+        <w:t xml:space="preserve">height)</w:t>
       </w:r>
     </w:p>
     <w:p>
@@ -282,16 +228,7 @@
         <w:rPr>
           <w:rStyle w:val="VerbatimChar"/>
         </w:rPr>
-        <w:t xml:space="preserve">## 75% </w:t>
-      </w:r>
-      <w:r>
-        <w:br w:type="textWrapping"/>
-      </w:r>
-      <w:r>
-        <w:rPr>
-          <w:rStyle w:val="VerbatimChar"/>
-        </w:rPr>
-        <w:t xml:space="preserve">##  NA</w:t>
+        <w:t xml:space="preserve">## [1] 6</w:t>
       </w:r>
     </w:p>
     <w:p>
@@ -371,7 +308,7 @@
         <w:rPr>
           <w:rStyle w:val="KeywordTok"/>
         </w:rPr>
-        <w:t xml:space="preserve">quantile</w:t>
+        <w:t xml:space="preserve">IQR</w:t>
       </w:r>
       <w:r>
         <w:rPr>
@@ -389,67 +326,7 @@
         <w:rPr>
           <w:rStyle w:val="NormalTok"/>
         </w:rPr>
-        <w:t xml:space="preserve">age ,.</w:t>
-      </w:r>
-      <w:r>
-        <w:rPr>
-          <w:rStyle w:val="DecValTok"/>
-        </w:rPr>
-        <w:t xml:space="preserve">75</w:t>
-      </w:r>
-      <w:r>
-        <w:rPr>
-          <w:rStyle w:val="NormalTok"/>
-        </w:rPr>
-        <w:t xml:space="preserve">) </w:t>
-      </w:r>
-      <w:r>
-        <w:rPr>
-          <w:rStyle w:val="OperatorTok"/>
-        </w:rPr>
-        <w:t xml:space="preserve">-</w:t>
-      </w:r>
-      <w:r>
-        <w:rPr>
-          <w:rStyle w:val="StringTok"/>
-        </w:rPr>
-        <w:t xml:space="preserve">  </w:t>
-      </w:r>
-      <w:r>
-        <w:rPr>
-          <w:rStyle w:val="KeywordTok"/>
-        </w:rPr>
-        <w:t xml:space="preserve">quantile</w:t>
-      </w:r>
-      <w:r>
-        <w:rPr>
-          <w:rStyle w:val="NormalTok"/>
-        </w:rPr>
-        <w:t xml:space="preserve">(cdc</w:t>
-      </w:r>
-      <w:r>
-        <w:rPr>
-          <w:rStyle w:val="OperatorTok"/>
-        </w:rPr>
-        <w:t xml:space="preserve">$</w:t>
-      </w:r>
-      <w:r>
-        <w:rPr>
-          <w:rStyle w:val="NormalTok"/>
-        </w:rPr>
-        <w:t xml:space="preserve">age ,.</w:t>
-      </w:r>
-      <w:r>
-        <w:rPr>
-          <w:rStyle w:val="DecValTok"/>
-        </w:rPr>
-        <w:t xml:space="preserve">25</w:t>
-      </w:r>
-      <w:r>
-        <w:rPr>
-          <w:rStyle w:val="NormalTok"/>
-        </w:rPr>
-        <w:t xml:space="preserve">)</w:t>
+        <w:t xml:space="preserve">age)</w:t>
       </w:r>
     </w:p>
     <w:p>
@@ -460,16 +337,7 @@
         <w:rPr>
           <w:rStyle w:val="VerbatimChar"/>
         </w:rPr>
-        <w:t xml:space="preserve">## 75% </w:t>
-      </w:r>
-      <w:r>
-        <w:br w:type="textWrapping"/>
-      </w:r>
-      <w:r>
-        <w:rPr>
-          <w:rStyle w:val="VerbatimChar"/>
-        </w:rPr>
-        <w:t xml:space="preserve">##  26</w:t>
+        <w:t xml:space="preserve">## [1] 26</w:t>
       </w:r>
     </w:p>
     <w:p>
@@ -480,6 +348,82 @@
       <w:bookmarkEnd w:id="29"/>
       <w:r>
         <w:t xml:space="preserve">Exercise 2 continued: Compute and plot the relative frequency distributions for hlthplan and exerany. How many females are in the sample? What percentage of the people in this sample report being in good health?</w:t>
+      </w:r>
+    </w:p>
+    <w:p>
+      <w:pPr>
+        <w:pStyle w:val="SourceCode"/>
+      </w:pPr>
+      <w:r>
+        <w:rPr>
+          <w:rStyle w:val="KeywordTok"/>
+        </w:rPr>
+        <w:t xml:space="preserve">table</w:t>
+      </w:r>
+      <w:r>
+        <w:rPr>
+          <w:rStyle w:val="NormalTok"/>
+        </w:rPr>
+        <w:t xml:space="preserve">(cdc</w:t>
+      </w:r>
+      <w:r>
+        <w:rPr>
+          <w:rStyle w:val="OperatorTok"/>
+        </w:rPr>
+        <w:t xml:space="preserve">$</w:t>
+      </w:r>
+      <w:r>
+        <w:rPr>
+          <w:rStyle w:val="NormalTok"/>
+        </w:rPr>
+        <w:t xml:space="preserve">hlthplan)</w:t>
+      </w:r>
+      <w:r>
+        <w:rPr>
+          <w:rStyle w:val="OperatorTok"/>
+        </w:rPr>
+        <w:t xml:space="preserve">/</w:t>
+      </w:r>
+      <w:r>
+        <w:rPr>
+          <w:rStyle w:val="KeywordTok"/>
+        </w:rPr>
+        <w:t xml:space="preserve">nrow</w:t>
+      </w:r>
+      <w:r>
+        <w:rPr>
+          <w:rStyle w:val="NormalTok"/>
+        </w:rPr>
+        <w:t xml:space="preserve">(cdc)</w:t>
+      </w:r>
+    </w:p>
+    <w:p>
+      <w:pPr>
+        <w:pStyle w:val="SourceCode"/>
+      </w:pPr>
+      <w:r>
+        <w:rPr>
+          <w:rStyle w:val="VerbatimChar"/>
+        </w:rPr>
+        <w:t xml:space="preserve">## </w:t>
+      </w:r>
+      <w:r>
+        <w:br w:type="textWrapping"/>
+      </w:r>
+      <w:r>
+        <w:rPr>
+          <w:rStyle w:val="VerbatimChar"/>
+        </w:rPr>
+        <w:t xml:space="preserve">##      0      1 </w:t>
+      </w:r>
+      <w:r>
+        <w:br w:type="textWrapping"/>
+      </w:r>
+      <w:r>
+        <w:rPr>
+          <w:rStyle w:val="VerbatimChar"/>
+        </w:rPr>
+        <w:t xml:space="preserve">## 0.1262 0.8738</w:t>
       </w:r>
     </w:p>
     <w:p>
@@ -555,7 +499,7 @@
               <a:graphicData uri="http://schemas.openxmlformats.org/drawingml/2006/picture">
                 <pic:pic>
                   <pic:nvPicPr>
-                    <pic:cNvPr descr="Lab2_files/figure-docx/unnamed-chunk-7-1.png" id="0" name="Picture"/>
+                    <pic:cNvPr descr="Lab2_files/figure-docx/unnamed-chunk-8-1.png" id="0" name="Picture"/>
                     <pic:cNvPicPr>
                       <a:picLocks noChangeArrowheads="1" noChangeAspect="1"/>
                     </pic:cNvPicPr>
@@ -596,6 +540,82 @@
         <w:rPr>
           <w:rStyle w:val="KeywordTok"/>
         </w:rPr>
+        <w:t xml:space="preserve">table</w:t>
+      </w:r>
+      <w:r>
+        <w:rPr>
+          <w:rStyle w:val="NormalTok"/>
+        </w:rPr>
+        <w:t xml:space="preserve">(cdc</w:t>
+      </w:r>
+      <w:r>
+        <w:rPr>
+          <w:rStyle w:val="OperatorTok"/>
+        </w:rPr>
+        <w:t xml:space="preserve">$</w:t>
+      </w:r>
+      <w:r>
+        <w:rPr>
+          <w:rStyle w:val="NormalTok"/>
+        </w:rPr>
+        <w:t xml:space="preserve">exerany)</w:t>
+      </w:r>
+      <w:r>
+        <w:rPr>
+          <w:rStyle w:val="OperatorTok"/>
+        </w:rPr>
+        <w:t xml:space="preserve">/</w:t>
+      </w:r>
+      <w:r>
+        <w:rPr>
+          <w:rStyle w:val="KeywordTok"/>
+        </w:rPr>
+        <w:t xml:space="preserve">nrow</w:t>
+      </w:r>
+      <w:r>
+        <w:rPr>
+          <w:rStyle w:val="NormalTok"/>
+        </w:rPr>
+        <w:t xml:space="preserve">(cdc)</w:t>
+      </w:r>
+    </w:p>
+    <w:p>
+      <w:pPr>
+        <w:pStyle w:val="SourceCode"/>
+      </w:pPr>
+      <w:r>
+        <w:rPr>
+          <w:rStyle w:val="VerbatimChar"/>
+        </w:rPr>
+        <w:t xml:space="preserve">## </w:t>
+      </w:r>
+      <w:r>
+        <w:br w:type="textWrapping"/>
+      </w:r>
+      <w:r>
+        <w:rPr>
+          <w:rStyle w:val="VerbatimChar"/>
+        </w:rPr>
+        <w:t xml:space="preserve">##      0      1 </w:t>
+      </w:r>
+      <w:r>
+        <w:br w:type="textWrapping"/>
+      </w:r>
+      <w:r>
+        <w:rPr>
+          <w:rStyle w:val="VerbatimChar"/>
+        </w:rPr>
+        <w:t xml:space="preserve">## 0.2543 0.7457</w:t>
+      </w:r>
+    </w:p>
+    <w:p>
+      <w:pPr>
+        <w:pStyle w:val="SourceCode"/>
+      </w:pPr>
+      <w:r>
+        <w:rPr>
+          <w:rStyle w:val="KeywordTok"/>
+        </w:rPr>
         <w:t xml:space="preserve">barplot</w:t>
       </w:r>
       <w:r>
@@ -661,7 +681,7 @@
               <a:graphicData uri="http://schemas.openxmlformats.org/drawingml/2006/picture">
                 <pic:pic>
                   <pic:nvPicPr>
-                    <pic:cNvPr descr="Lab2_files/figure-docx/unnamed-chunk-8-1.png" id="0" name="Picture"/>
+                    <pic:cNvPr descr="Lab2_files/figure-docx/unnamed-chunk-10-1.png" id="0" name="Picture"/>
                     <pic:cNvPicPr>
                       <a:picLocks noChangeArrowheads="1" noChangeAspect="1"/>
                     </pic:cNvPicPr>
@@ -768,6 +788,64 @@
       </w:pPr>
       <w:r>
         <w:rPr>
+          <w:rStyle w:val="KeywordTok"/>
+        </w:rPr>
+        <w:t xml:space="preserve">table</w:t>
+      </w:r>
+      <w:r>
+        <w:rPr>
+          <w:rStyle w:val="NormalTok"/>
+        </w:rPr>
+        <w:t xml:space="preserve">(cdc</w:t>
+      </w:r>
+      <w:r>
+        <w:rPr>
+          <w:rStyle w:val="OperatorTok"/>
+        </w:rPr>
+        <w:t xml:space="preserve">$</w:t>
+      </w:r>
+      <w:r>
+        <w:rPr>
+          <w:rStyle w:val="NormalTok"/>
+        </w:rPr>
+        <w:t xml:space="preserve">genhlth)</w:t>
+      </w:r>
+    </w:p>
+    <w:p>
+      <w:pPr>
+        <w:pStyle w:val="SourceCode"/>
+      </w:pPr>
+      <w:r>
+        <w:rPr>
+          <w:rStyle w:val="VerbatimChar"/>
+        </w:rPr>
+        <w:t xml:space="preserve">## </w:t>
+      </w:r>
+      <w:r>
+        <w:br w:type="textWrapping"/>
+      </w:r>
+      <w:r>
+        <w:rPr>
+          <w:rStyle w:val="VerbatimChar"/>
+        </w:rPr>
+        <w:t xml:space="preserve">## excellent very good      good      fair      poor </w:t>
+      </w:r>
+      <w:r>
+        <w:br w:type="textWrapping"/>
+      </w:r>
+      <w:r>
+        <w:rPr>
+          <w:rStyle w:val="VerbatimChar"/>
+        </w:rPr>
+        <w:t xml:space="preserve">##      4657      6972      5675      2019       677</w:t>
+      </w:r>
+    </w:p>
+    <w:p>
+      <w:pPr>
+        <w:pStyle w:val="SourceCode"/>
+      </w:pPr>
+      <w:r>
+        <w:rPr>
           <w:rStyle w:val="NormalTok"/>
         </w:rPr>
         <w:t xml:space="preserve">(</w:t>
@@ -776,96 +854,96 @@
         <w:rPr>
           <w:rStyle w:val="DecValTok"/>
         </w:rPr>
+        <w:t xml:space="preserve">5675</w:t>
+      </w:r>
+      <w:r>
+        <w:rPr>
+          <w:rStyle w:val="OperatorTok"/>
+        </w:rPr>
+        <w:t xml:space="preserve">/</w:t>
+      </w:r>
+      <w:r>
+        <w:rPr>
+          <w:rStyle w:val="NormalTok"/>
+        </w:rPr>
+        <w:t xml:space="preserve">(</w:t>
+      </w:r>
+      <w:r>
+        <w:rPr>
+          <w:rStyle w:val="DecValTok"/>
+        </w:rPr>
+        <w:t xml:space="preserve">4657</w:t>
+      </w:r>
+      <w:r>
+        <w:rPr>
+          <w:rStyle w:val="OperatorTok"/>
+        </w:rPr>
+        <w:t xml:space="preserve">+</w:t>
+      </w:r>
+      <w:r>
+        <w:rPr>
+          <w:rStyle w:val="DecValTok"/>
+        </w:rPr>
+        <w:t xml:space="preserve">5675</w:t>
+      </w:r>
+      <w:r>
+        <w:rPr>
+          <w:rStyle w:val="OperatorTok"/>
+        </w:rPr>
+        <w:t xml:space="preserve">+</w:t>
+      </w:r>
+      <w:r>
+        <w:rPr>
+          <w:rStyle w:val="DecValTok"/>
+        </w:rPr>
+        <w:t xml:space="preserve">2019</w:t>
+      </w:r>
+      <w:r>
+        <w:rPr>
+          <w:rStyle w:val="OperatorTok"/>
+        </w:rPr>
+        <w:t xml:space="preserve">+</w:t>
+      </w:r>
+      <w:r>
+        <w:rPr>
+          <w:rStyle w:val="DecValTok"/>
+        </w:rPr>
+        <w:t xml:space="preserve">677</w:t>
+      </w:r>
+      <w:r>
+        <w:rPr>
+          <w:rStyle w:val="OperatorTok"/>
+        </w:rPr>
+        <w:t xml:space="preserve">+</w:t>
+      </w:r>
+      <w:r>
+        <w:rPr>
+          <w:rStyle w:val="DecValTok"/>
+        </w:rPr>
         <w:t xml:space="preserve">6972</w:t>
       </w:r>
       <w:r>
         <w:rPr>
-          <w:rStyle w:val="OperatorTok"/>
-        </w:rPr>
-        <w:t xml:space="preserve">/</w:t>
-      </w:r>
-      <w:r>
-        <w:rPr>
-          <w:rStyle w:val="NormalTok"/>
-        </w:rPr>
-        <w:t xml:space="preserve">(</w:t>
+          <w:rStyle w:val="NormalTok"/>
+        </w:rPr>
+        <w:t xml:space="preserve">)) </w:t>
+      </w:r>
+      <w:r>
+        <w:rPr>
+          <w:rStyle w:val="OperatorTok"/>
+        </w:rPr>
+        <w:t xml:space="preserve">*</w:t>
+      </w:r>
+      <w:r>
+        <w:rPr>
+          <w:rStyle w:val="StringTok"/>
+        </w:rPr>
+        <w:t xml:space="preserve"> </w:t>
       </w:r>
       <w:r>
         <w:rPr>
           <w:rStyle w:val="DecValTok"/>
         </w:rPr>
-        <w:t xml:space="preserve">4657</w:t>
-      </w:r>
-      <w:r>
-        <w:rPr>
-          <w:rStyle w:val="OperatorTok"/>
-        </w:rPr>
-        <w:t xml:space="preserve">+</w:t>
-      </w:r>
-      <w:r>
-        <w:rPr>
-          <w:rStyle w:val="DecValTok"/>
-        </w:rPr>
-        <w:t xml:space="preserve">5675</w:t>
-      </w:r>
-      <w:r>
-        <w:rPr>
-          <w:rStyle w:val="OperatorTok"/>
-        </w:rPr>
-        <w:t xml:space="preserve">+</w:t>
-      </w:r>
-      <w:r>
-        <w:rPr>
-          <w:rStyle w:val="DecValTok"/>
-        </w:rPr>
-        <w:t xml:space="preserve">2019</w:t>
-      </w:r>
-      <w:r>
-        <w:rPr>
-          <w:rStyle w:val="OperatorTok"/>
-        </w:rPr>
-        <w:t xml:space="preserve">+</w:t>
-      </w:r>
-      <w:r>
-        <w:rPr>
-          <w:rStyle w:val="DecValTok"/>
-        </w:rPr>
-        <w:t xml:space="preserve">611</w:t>
-      </w:r>
-      <w:r>
-        <w:rPr>
-          <w:rStyle w:val="OperatorTok"/>
-        </w:rPr>
-        <w:t xml:space="preserve">+</w:t>
-      </w:r>
-      <w:r>
-        <w:rPr>
-          <w:rStyle w:val="DecValTok"/>
-        </w:rPr>
-        <w:t xml:space="preserve">6972</w:t>
-      </w:r>
-      <w:r>
-        <w:rPr>
-          <w:rStyle w:val="NormalTok"/>
-        </w:rPr>
-        <w:t xml:space="preserve">)) </w:t>
-      </w:r>
-      <w:r>
-        <w:rPr>
-          <w:rStyle w:val="OperatorTok"/>
-        </w:rPr>
-        <w:t xml:space="preserve">*</w:t>
-      </w:r>
-      <w:r>
-        <w:rPr>
-          <w:rStyle w:val="StringTok"/>
-        </w:rPr>
-        <w:t xml:space="preserve"> </w:t>
-      </w:r>
-      <w:r>
-        <w:rPr>
-          <w:rStyle w:val="DecValTok"/>
-        </w:rPr>
         <w:t xml:space="preserve">100</w:t>
       </w:r>
     </w:p>
@@ -877,7 +955,7 @@
         <w:rPr>
           <w:rStyle w:val="VerbatimChar"/>
         </w:rPr>
-        <w:t xml:space="preserve">## [1] 34.97542</w:t>
+        <w:t xml:space="preserve">## [1] 28.375</w:t>
       </w:r>
     </w:p>
     <w:p>
@@ -887,7 +965,7 @@
       <w:bookmarkStart w:id="33" w:name="report-being-in-good-health"/>
       <w:bookmarkEnd w:id="33"/>
       <w:r>
-        <w:t xml:space="preserve">34.97% report being in good health</w:t>
+        <w:t xml:space="preserve">28.37% report being in good health</w:t>
       </w:r>
     </w:p>
     <w:p>
@@ -938,7 +1016,7 @@
         <w:rPr>
           <w:rStyle w:val="NormalTok"/>
         </w:rPr>
-        <w:t xml:space="preserve">gender, cdc</w:t>
+        <w:t xml:space="preserve">smoke100, cdc</w:t>
       </w:r>
       <w:r>
         <w:rPr>
@@ -950,7 +1028,31 @@
         <w:rPr>
           <w:rStyle w:val="NormalTok"/>
         </w:rPr>
-        <w:t xml:space="preserve">smoke100))</w:t>
+        <w:t xml:space="preserve">gender), </w:t>
+      </w:r>
+      <w:r>
+        <w:rPr>
+          <w:rStyle w:val="DataTypeTok"/>
+        </w:rPr>
+        <w:t xml:space="preserve">main =</w:t>
+      </w:r>
+      <w:r>
+        <w:rPr>
+          <w:rStyle w:val="NormalTok"/>
+        </w:rPr>
+        <w:t xml:space="preserve"> </w:t>
+      </w:r>
+      <w:r>
+        <w:rPr>
+          <w:rStyle w:val="StringTok"/>
+        </w:rPr>
+        <w:t xml:space="preserve">"Smoking habits and Gender"</w:t>
+      </w:r>
+      <w:r>
+        <w:rPr>
+          <w:rStyle w:val="NormalTok"/>
+        </w:rPr>
+        <w:t xml:space="preserve">)</w:t>
       </w:r>
     </w:p>
     <w:p>
@@ -967,7 +1069,7 @@
               <a:graphicData uri="http://schemas.openxmlformats.org/drawingml/2006/picture">
                 <pic:pic>
                   <pic:nvPicPr>
-                    <pic:cNvPr descr="Lab2_files/figure-docx/unnamed-chunk-11-1.png" id="0" name="Picture"/>
+                    <pic:cNvPr descr="Lab2_files/figure-docx/unnamed-chunk-14-1.png" id="0" name="Picture"/>
                     <pic:cNvPicPr>
                       <a:picLocks noChangeArrowheads="1" noChangeAspect="1"/>
                     </pic:cNvPicPr>
@@ -1003,7 +1105,7 @@
         <w:t xml:space="preserve"> </w:t>
       </w:r>
       <w:r>
-        <w:t xml:space="preserve">#There is a greater number of Men who have smoked at least 100 cigarettes. However there are more femailes who have no smokes at least 100 cigarettes</w:t>
+        <w:t xml:space="preserve">#There is a greater number of Men who have smoked at least 100 cigarettes. However there are more females who have not smokes at least 100 cigarettes</w:t>
       </w:r>
     </w:p>
     <w:p>
@@ -1335,7 +1437,7 @@
               <a:graphicData uri="http://schemas.openxmlformats.org/drawingml/2006/picture">
                 <pic:pic>
                   <pic:nvPicPr>
-                    <pic:cNvPr descr="Lab2_files/figure-docx/unnamed-chunk-13-1.png" id="0" name="Picture"/>
+                    <pic:cNvPr descr="Lab2_files/figure-docx/unnamed-chunk-16-1.png" id="0" name="Picture"/>
                     <pic:cNvPicPr>
                       <a:picLocks noChangeArrowheads="1" noChangeAspect="1"/>
                     </pic:cNvPicPr>
@@ -1538,7 +1640,7 @@
               <a:graphicData uri="http://schemas.openxmlformats.org/drawingml/2006/picture">
                 <pic:pic>
                   <pic:nvPicPr>
-                    <pic:cNvPr descr="Lab2_files/figure-docx/unnamed-chunk-14-1.png" id="0" name="Picture"/>
+                    <pic:cNvPr descr="Lab2_files/figure-docx/unnamed-chunk-17-1.png" id="0" name="Picture"/>
                     <pic:cNvPicPr>
                       <a:picLocks noChangeArrowheads="1" noChangeAspect="1"/>
                     </pic:cNvPicPr>
@@ -1574,7 +1676,7 @@
         <w:t xml:space="preserve"> </w:t>
       </w:r>
       <w:r>
-        <w:t xml:space="preserve">#Females generally have a lower average BMI than men. However, Females have a much larger outlier than men.</w:t>
+        <w:t xml:space="preserve">#Gender. The reason gender was chosen was because BMI is derrived from the height and weight of individuals, BMI by Gender would compare the two sexes and help determine which would be healthier. Females generally have a lower average BMI than men.</w:t>
       </w:r>
     </w:p>
     <w:p>
@@ -1601,7 +1703,25 @@
         <w:rPr>
           <w:rStyle w:val="NormalTok"/>
         </w:rPr>
-        <w:t xml:space="preserve">(bmi)</w:t>
+        <w:t xml:space="preserve">(bmi, </w:t>
+      </w:r>
+      <w:r>
+        <w:rPr>
+          <w:rStyle w:val="DataTypeTok"/>
+        </w:rPr>
+        <w:t xml:space="preserve">main =</w:t>
+      </w:r>
+      <w:r>
+        <w:rPr>
+          <w:rStyle w:val="StringTok"/>
+        </w:rPr>
+        <w:t xml:space="preserve">"BMI"</w:t>
+      </w:r>
+      <w:r>
+        <w:rPr>
+          <w:rStyle w:val="NormalTok"/>
+        </w:rPr>
+        <w:t xml:space="preserve">)</w:t>
       </w:r>
     </w:p>
     <w:p>
@@ -1618,7 +1738,7 @@
               <a:graphicData uri="http://schemas.openxmlformats.org/drawingml/2006/picture">
                 <pic:pic>
                   <pic:nvPicPr>
-                    <pic:cNvPr descr="Lab2_files/figure-docx/unnamed-chunk-15-1.png" id="0" name="Picture"/>
+                    <pic:cNvPr descr="Lab2_files/figure-docx/unnamed-chunk-18-1.png" id="0" name="Picture"/>
                     <pic:cNvPicPr>
                       <a:picLocks noChangeArrowheads="1" noChangeAspect="1"/>
                     </pic:cNvPicPr>
@@ -1689,6 +1809,24 @@
         <w:rPr>
           <w:rStyle w:val="NormalTok"/>
         </w:rPr>
+        <w:t xml:space="preserve">, </w:t>
+      </w:r>
+      <w:r>
+        <w:rPr>
+          <w:rStyle w:val="DataTypeTok"/>
+        </w:rPr>
+        <w:t xml:space="preserve">main=</w:t>
+      </w:r>
+      <w:r>
+        <w:rPr>
+          <w:rStyle w:val="StringTok"/>
+        </w:rPr>
+        <w:t xml:space="preserve">"BMI"</w:t>
+      </w:r>
+      <w:r>
+        <w:rPr>
+          <w:rStyle w:val="NormalTok"/>
+        </w:rPr>
         <w:t xml:space="preserve">)</w:t>
       </w:r>
     </w:p>
@@ -1706,7 +1844,7 @@
               <a:graphicData uri="http://schemas.openxmlformats.org/drawingml/2006/picture">
                 <pic:pic>
                   <pic:nvPicPr>
-                    <pic:cNvPr descr="Lab2_files/figure-docx/unnamed-chunk-15-2.png" id="0" name="Picture"/>
+                    <pic:cNvPr descr="Lab2_files/figure-docx/unnamed-chunk-18-2.png" id="0" name="Picture"/>
                     <pic:cNvPicPr>
                       <a:picLocks noChangeArrowheads="1" noChangeAspect="1"/>
                     </pic:cNvPicPr>
@@ -1738,6 +1876,12 @@
           </wp:inline>
         </w:drawing>
       </w:r>
+      <w:r>
+        <w:t xml:space="preserve"> </w:t>
+      </w:r>
+      <w:r>
+        <w:t xml:space="preserve">#The shape of both the histograms is skewed right. With breaks included with the histogram, it becomes more accurate because the breakdown of the data becomes more distinct.</w:t>
+      </w:r>
     </w:p>
     <w:p>
       <w:pPr>
@@ -1892,7 +2036,7 @@
               <a:graphicData uri="http://schemas.openxmlformats.org/drawingml/2006/picture">
                 <pic:pic>
                   <pic:nvPicPr>
-                    <pic:cNvPr descr="Lab2_files/figure-docx/unnamed-chunk-16-1.png" id="0" name="Picture"/>
+                    <pic:cNvPr descr="Lab2_files/figure-docx/unnamed-chunk-19-1.png" id="0" name="Picture"/>
                     <pic:cNvPicPr>
                       <a:picLocks noChangeArrowheads="1" noChangeAspect="1"/>
                     </pic:cNvPicPr>
@@ -1928,7 +2072,7 @@
         <w:t xml:space="preserve"> </w:t>
       </w:r>
       <w:r>
-        <w:t xml:space="preserve">#There are people who want to lose weight</w:t>
+        <w:t xml:space="preserve">#The relationship between desired weight and weight is that there are more people who desire to lose weight</w:t>
       </w:r>
     </w:p>
     <w:p>
@@ -1973,7 +2117,7 @@
         <w:rPr>
           <w:rStyle w:val="NormalTok"/>
         </w:rPr>
-        <w:t xml:space="preserve">weight </w:t>
+        <w:t xml:space="preserve">wtdesire </w:t>
       </w:r>
       <w:r>
         <w:rPr>
@@ -2003,7 +2147,7 @@
         <w:rPr>
           <w:rStyle w:val="NormalTok"/>
         </w:rPr>
-        <w:t xml:space="preserve">wtdesire</w:t>
+        <w:t xml:space="preserve">weight</w:t>
       </w:r>
     </w:p>
     <w:p>
@@ -2020,10 +2164,10 @@
       <w:pPr>
         <w:pStyle w:val="Heading1"/>
       </w:pPr>
-      <w:bookmarkStart w:id="50" w:name="if-wdiff-is-0-then-there-a-person-weighs-at-their-desired-weight.-if-positive-a-person-wishes-to-lose-weight.-if-negative-they-wish-to-gain-weight"/>
+      <w:bookmarkStart w:id="50" w:name="if-wdiff-is-0-then-there-a-person-weighs-at-their-desired-weight.-if-negative-a-person-wishes-to-lose-weight.-if-postive-they-wish-to-gain-weight"/>
       <w:bookmarkEnd w:id="50"/>
       <w:r>
-        <w:t xml:space="preserve">If wdiff is 0 then there a person weighs at their desired weight. If positive, a person wishes to lose weight. If negative, they wish to gain weight</w:t>
+        <w:t xml:space="preserve">If wdiff is 0 then there a person weighs at their desired weight. If negative, a person wishes to lose weight. If postive, they wish to gain weight</w:t>
       </w:r>
     </w:p>
     <w:p>
@@ -2050,7 +2194,25 @@
         <w:rPr>
           <w:rStyle w:val="NormalTok"/>
         </w:rPr>
-        <w:t xml:space="preserve">(wdiff)</w:t>
+        <w:t xml:space="preserve">(wdiff, </w:t>
+      </w:r>
+      <w:r>
+        <w:rPr>
+          <w:rStyle w:val="DataTypeTok"/>
+        </w:rPr>
+        <w:t xml:space="preserve">main =</w:t>
+      </w:r>
+      <w:r>
+        <w:rPr>
+          <w:rStyle w:val="StringTok"/>
+        </w:rPr>
+        <w:t xml:space="preserve">"Wdiff Histogram"</w:t>
+      </w:r>
+      <w:r>
+        <w:rPr>
+          <w:rStyle w:val="NormalTok"/>
+        </w:rPr>
+        <w:t xml:space="preserve">)</w:t>
       </w:r>
     </w:p>
     <w:p>
@@ -2067,7 +2229,7 @@
               <a:graphicData uri="http://schemas.openxmlformats.org/drawingml/2006/picture">
                 <pic:pic>
                   <pic:nvPicPr>
-                    <pic:cNvPr descr="Lab2_files/figure-docx/unnamed-chunk-18-1.png" id="0" name="Picture"/>
+                    <pic:cNvPr descr="Lab2_files/figure-docx/unnamed-chunk-21-1.png" id="0" name="Picture"/>
                     <pic:cNvPicPr>
                       <a:picLocks noChangeArrowheads="1" noChangeAspect="1"/>
                     </pic:cNvPicPr>
@@ -2100,6 +2262,53 @@
         </w:drawing>
       </w:r>
     </w:p>
+    <w:p>
+      <w:pPr>
+        <w:pStyle w:val="SourceCode"/>
+      </w:pPr>
+      <w:r>
+        <w:rPr>
+          <w:rStyle w:val="KeywordTok"/>
+        </w:rPr>
+        <w:t xml:space="preserve">summary</w:t>
+      </w:r>
+      <w:r>
+        <w:rPr>
+          <w:rStyle w:val="NormalTok"/>
+        </w:rPr>
+        <w:t xml:space="preserve">(wdiff)</w:t>
+      </w:r>
+    </w:p>
+    <w:p>
+      <w:pPr>
+        <w:pStyle w:val="SourceCode"/>
+      </w:pPr>
+      <w:r>
+        <w:rPr>
+          <w:rStyle w:val="VerbatimChar"/>
+        </w:rPr>
+        <w:t xml:space="preserve">##    Min. 1st Qu.  Median    Mean 3rd Qu.    Max. </w:t>
+      </w:r>
+      <w:r>
+        <w:br w:type="textWrapping"/>
+      </w:r>
+      <w:r>
+        <w:rPr>
+          <w:rStyle w:val="VerbatimChar"/>
+        </w:rPr>
+        <w:t xml:space="preserve">## -300.00  -21.00  -10.00  -14.59    0.00  500.00</w:t>
+      </w:r>
+    </w:p>
+    <w:p>
+      <w:pPr>
+        <w:pStyle w:val="Heading1"/>
+      </w:pPr>
+      <w:bookmarkStart w:id="53" w:name="the-center-is-the-median-which-is-10.-the-shape-of-the-histogram-is-skewed-right-the-spread-ranges-from--200-to-500-this-tells-us-that-most-people-are-interested-in-losing-weight-instead-of-gaining."/>
+      <w:bookmarkEnd w:id="53"/>
+      <w:r>
+        <w:t xml:space="preserve">The center is the median which is 10. The shape of the histogram is skewed right The spread ranges from -200 to 500 This tells us that most people are interested in losing weight instead of gaining.</w:t>
+      </w:r>
+    </w:p>
     <w:sectPr/>
   </w:body>
 </w:document>
@@ -2208,7 +2417,7 @@
     </w:lvl>
   </w:abstractNum>
   <w:abstractNum w:abstractNumId="990">
-    <w:nsid w:val="819b024c"/>
+    <w:nsid w:val="9056847f"/>
     <w:multiLevelType w:val="multilevel"/>
     <w:lvl w:ilvl="0">
       <w:numFmt w:val="bullet"/>

</xml_diff>